<commit_message>
changes to the readme
</commit_message>
<xml_diff>
--- a/MeshRenderer_Lite_Framework/CS560_MeshRenderer_Lite_UserGuide.docx
+++ b/MeshRenderer_Lite_Framework/CS560_MeshRenderer_Lite_UserGuide.docx
@@ -167,8 +167,6 @@
           <w:szCs w:val="24"/>
         </w:rPr>
       </w:pPr>
-      <w:bookmarkStart w:id="0" w:name="_GoBack"/>
-      <w:bookmarkEnd w:id="0"/>
     </w:p>
     <w:p>
       <w:pPr>
@@ -479,7 +477,6 @@
     </w:p>
     <w:p>
       <w:pPr>
-        <w:pStyle w:val="ListParagraph"/>
         <w:rPr>
           <w:i/>
           <w:sz w:val="24"/>
@@ -487,28 +484,396 @@
           <w:u w:val="single"/>
         </w:rPr>
       </w:pPr>
+    </w:p>
+    <w:p>
+      <w:pPr>
+        <w:rPr>
+          <w:b/>
+          <w:sz w:val="32"/>
+          <w:szCs w:val="32"/>
+        </w:rPr>
+      </w:pPr>
+      <w:r>
+        <w:rPr>
+          <w:b/>
+          <w:sz w:val="32"/>
+          <w:szCs w:val="32"/>
+        </w:rPr>
+        <w:lastRenderedPageBreak/>
+        <w:t>Project 1:</w:t>
+      </w:r>
     </w:p>
     <w:p>
       <w:pPr>
         <w:pStyle w:val="ListParagraph"/>
         <w:numPr>
           <w:ilvl w:val="0"/>
-          <w:numId w:val="2"/>
+          <w:numId w:val="3"/>
         </w:numPr>
         <w:rPr>
           <w:sz w:val="24"/>
           <w:szCs w:val="24"/>
         </w:rPr>
       </w:pPr>
-    </w:p>
-    <w:p>
-      <w:pPr>
-        <w:pStyle w:val="ListParagraph"/>
-        <w:rPr>
-          <w:sz w:val="24"/>
-          <w:szCs w:val="24"/>
-        </w:rPr>
-      </w:pPr>
+      <w:r>
+        <w:rPr>
+          <w:sz w:val="24"/>
+          <w:szCs w:val="24"/>
+        </w:rPr>
+        <w:t>I’ve chosen to start this with the model “</w:t>
+      </w:r>
+      <w:r>
+        <w:rPr>
+          <w:rFonts w:ascii="Consolas" w:hAnsi="Consolas" w:cs="Consolas"/>
+          <w:color w:val="A31515"/>
+          <w:sz w:val="19"/>
+          <w:szCs w:val="19"/>
+        </w:rPr>
+        <w:t>tiny_4anim.x</w:t>
+      </w:r>
+      <w:r>
+        <w:rPr>
+          <w:sz w:val="24"/>
+          <w:szCs w:val="24"/>
+        </w:rPr>
+        <w:t xml:space="preserve">” because it has multiple animations, and I’ve added functionality to change between those animations. </w:t>
+      </w:r>
+    </w:p>
+    <w:p>
+      <w:pPr>
+        <w:pStyle w:val="ListParagraph"/>
+        <w:rPr>
+          <w:sz w:val="24"/>
+          <w:szCs w:val="24"/>
+        </w:rPr>
+      </w:pPr>
+      <w:r>
+        <w:rPr>
+          <w:sz w:val="24"/>
+          <w:szCs w:val="24"/>
+        </w:rPr>
+        <w:t>The only thing is that this model is super big and has a lot of frames:</w:t>
+      </w:r>
+    </w:p>
+    <w:p>
+      <w:pPr>
+        <w:pStyle w:val="ListParagraph"/>
+        <w:rPr>
+          <w:sz w:val="24"/>
+          <w:szCs w:val="24"/>
+        </w:rPr>
+      </w:pPr>
+    </w:p>
+    <w:p>
+      <w:pPr>
+        <w:pStyle w:val="ListParagraph"/>
+        <w:jc w:val="center"/>
+        <w:rPr>
+          <w:sz w:val="24"/>
+          <w:szCs w:val="24"/>
+        </w:rPr>
+      </w:pPr>
+      <w:r>
+        <w:rPr>
+          <w:noProof/>
+          <w:sz w:val="24"/>
+          <w:szCs w:val="24"/>
+        </w:rPr>
+        <w:drawing>
+          <wp:inline distT="0" distB="0" distL="0" distR="0">
+            <wp:extent cx="2925563" cy="2019249"/>
+            <wp:effectExtent l="0" t="0" r="8255" b="635"/>
+            <wp:docPr id="2" name="Picture 2"/>
+            <wp:cNvGraphicFramePr>
+              <a:graphicFrameLocks xmlns:a="http://schemas.openxmlformats.org/drawingml/2006/main" noChangeAspect="1"/>
+            </wp:cNvGraphicFramePr>
+            <a:graphic xmlns:a="http://schemas.openxmlformats.org/drawingml/2006/main">
+              <a:graphicData uri="http://schemas.openxmlformats.org/drawingml/2006/picture">
+                <pic:pic xmlns:pic="http://schemas.openxmlformats.org/drawingml/2006/picture">
+                  <pic:nvPicPr>
+                    <pic:cNvPr id="0" name="Picture 2"/>
+                    <pic:cNvPicPr>
+                      <a:picLocks noChangeAspect="1" noChangeArrowheads="1"/>
+                    </pic:cNvPicPr>
+                  </pic:nvPicPr>
+                  <pic:blipFill>
+                    <a:blip r:embed="rId7" cstate="print">
+                      <a:extLst>
+                        <a:ext uri="{28A0092B-C50C-407E-A947-70E740481C1C}">
+                          <a14:useLocalDpi xmlns:a14="http://schemas.microsoft.com/office/drawing/2010/main" val="0"/>
+                        </a:ext>
+                      </a:extLst>
+                    </a:blip>
+                    <a:srcRect/>
+                    <a:stretch>
+                      <a:fillRect/>
+                    </a:stretch>
+                  </pic:blipFill>
+                  <pic:spPr bwMode="auto">
+                    <a:xfrm>
+                      <a:off x="0" y="0"/>
+                      <a:ext cx="2950725" cy="2036616"/>
+                    </a:xfrm>
+                    <a:prstGeom prst="rect">
+                      <a:avLst/>
+                    </a:prstGeom>
+                    <a:noFill/>
+                    <a:ln>
+                      <a:noFill/>
+                    </a:ln>
+                  </pic:spPr>
+                </pic:pic>
+              </a:graphicData>
+            </a:graphic>
+          </wp:inline>
+        </w:drawing>
+      </w:r>
+    </w:p>
+    <w:p>
+      <w:pPr>
+        <w:pStyle w:val="ListParagraph"/>
+        <w:rPr>
+          <w:sz w:val="24"/>
+          <w:szCs w:val="24"/>
+        </w:rPr>
+      </w:pPr>
+    </w:p>
+    <w:p>
+      <w:pPr>
+        <w:pStyle w:val="ListParagraph"/>
+        <w:rPr>
+          <w:sz w:val="24"/>
+          <w:szCs w:val="24"/>
+        </w:rPr>
+      </w:pPr>
+      <w:r>
+        <w:rPr>
+          <w:sz w:val="24"/>
+          <w:szCs w:val="24"/>
+        </w:rPr>
+        <w:t xml:space="preserve">On the </w:t>
+      </w:r>
+      <w:r>
+        <w:rPr>
+          <w:b/>
+          <w:sz w:val="24"/>
+          <w:szCs w:val="24"/>
+        </w:rPr>
+        <w:t>Transform Properties</w:t>
+      </w:r>
+      <w:r>
+        <w:rPr>
+          <w:sz w:val="24"/>
+          <w:szCs w:val="24"/>
+        </w:rPr>
+        <w:t xml:space="preserve"> window of the UI change the values to:</w:t>
+      </w:r>
+    </w:p>
+    <w:p>
+      <w:pPr>
+        <w:pStyle w:val="ListParagraph"/>
+        <w:rPr>
+          <w:sz w:val="24"/>
+          <w:szCs w:val="24"/>
+        </w:rPr>
+      </w:pPr>
+    </w:p>
+    <w:p>
+      <w:pPr>
+        <w:pStyle w:val="ListParagraph"/>
+        <w:jc w:val="center"/>
+        <w:rPr>
+          <w:sz w:val="24"/>
+          <w:szCs w:val="24"/>
+        </w:rPr>
+      </w:pPr>
+      <w:r>
+        <w:rPr>
+          <w:noProof/>
+          <w:sz w:val="24"/>
+          <w:szCs w:val="24"/>
+        </w:rPr>
+        <w:drawing>
+          <wp:inline distT="0" distB="0" distL="0" distR="0">
+            <wp:extent cx="3162300" cy="990600"/>
+            <wp:effectExtent l="0" t="0" r="0" b="0"/>
+            <wp:docPr id="4" name="Picture 4"/>
+            <wp:cNvGraphicFramePr>
+              <a:graphicFrameLocks xmlns:a="http://schemas.openxmlformats.org/drawingml/2006/main" noChangeAspect="1"/>
+            </wp:cNvGraphicFramePr>
+            <a:graphic xmlns:a="http://schemas.openxmlformats.org/drawingml/2006/main">
+              <a:graphicData uri="http://schemas.openxmlformats.org/drawingml/2006/picture">
+                <pic:pic xmlns:pic="http://schemas.openxmlformats.org/drawingml/2006/picture">
+                  <pic:nvPicPr>
+                    <pic:cNvPr id="0" name="Picture 4"/>
+                    <pic:cNvPicPr>
+                      <a:picLocks noChangeAspect="1" noChangeArrowheads="1"/>
+                    </pic:cNvPicPr>
+                  </pic:nvPicPr>
+                  <pic:blipFill>
+                    <a:blip r:embed="rId8">
+                      <a:extLst>
+                        <a:ext uri="{28A0092B-C50C-407E-A947-70E740481C1C}">
+                          <a14:useLocalDpi xmlns:a14="http://schemas.microsoft.com/office/drawing/2010/main" val="0"/>
+                        </a:ext>
+                      </a:extLst>
+                    </a:blip>
+                    <a:srcRect/>
+                    <a:stretch>
+                      <a:fillRect/>
+                    </a:stretch>
+                  </pic:blipFill>
+                  <pic:spPr bwMode="auto">
+                    <a:xfrm>
+                      <a:off x="0" y="0"/>
+                      <a:ext cx="3162300" cy="990600"/>
+                    </a:xfrm>
+                    <a:prstGeom prst="rect">
+                      <a:avLst/>
+                    </a:prstGeom>
+                    <a:noFill/>
+                    <a:ln>
+                      <a:noFill/>
+                    </a:ln>
+                  </pic:spPr>
+                </pic:pic>
+              </a:graphicData>
+            </a:graphic>
+          </wp:inline>
+        </w:drawing>
+      </w:r>
+    </w:p>
+    <w:p>
+      <w:pPr>
+        <w:pStyle w:val="ListParagraph"/>
+        <w:jc w:val="center"/>
+        <w:rPr>
+          <w:sz w:val="24"/>
+          <w:szCs w:val="24"/>
+        </w:rPr>
+      </w:pPr>
+    </w:p>
+    <w:p>
+      <w:pPr>
+        <w:pStyle w:val="ListParagraph"/>
+        <w:rPr>
+          <w:sz w:val="24"/>
+          <w:szCs w:val="24"/>
+        </w:rPr>
+      </w:pPr>
+      <w:r>
+        <w:rPr>
+          <w:sz w:val="24"/>
+          <w:szCs w:val="24"/>
+        </w:rPr>
+        <w:t>This will scale and rotate the model to face the screen. The different models that I’m using have different orientations so some adjustments are needed:</w:t>
+      </w:r>
+    </w:p>
+    <w:p>
+      <w:pPr>
+        <w:pStyle w:val="ListParagraph"/>
+        <w:jc w:val="center"/>
+        <w:rPr>
+          <w:sz w:val="24"/>
+          <w:szCs w:val="24"/>
+        </w:rPr>
+      </w:pPr>
+      <w:r>
+        <w:rPr>
+          <w:noProof/>
+          <w:sz w:val="24"/>
+          <w:szCs w:val="24"/>
+        </w:rPr>
+        <w:drawing>
+          <wp:inline distT="0" distB="0" distL="0" distR="0">
+            <wp:extent cx="3129353" cy="2104653"/>
+            <wp:effectExtent l="0" t="0" r="0" b="0"/>
+            <wp:docPr id="5" name="Picture 5"/>
+            <wp:cNvGraphicFramePr>
+              <a:graphicFrameLocks xmlns:a="http://schemas.openxmlformats.org/drawingml/2006/main" noChangeAspect="1"/>
+            </wp:cNvGraphicFramePr>
+            <a:graphic xmlns:a="http://schemas.openxmlformats.org/drawingml/2006/main">
+              <a:graphicData uri="http://schemas.openxmlformats.org/drawingml/2006/picture">
+                <pic:pic xmlns:pic="http://schemas.openxmlformats.org/drawingml/2006/picture">
+                  <pic:nvPicPr>
+                    <pic:cNvPr id="0" name="Picture 5"/>
+                    <pic:cNvPicPr>
+                      <a:picLocks noChangeAspect="1" noChangeArrowheads="1"/>
+                    </pic:cNvPicPr>
+                  </pic:nvPicPr>
+                  <pic:blipFill>
+                    <a:blip r:embed="rId9" cstate="print">
+                      <a:extLst>
+                        <a:ext uri="{28A0092B-C50C-407E-A947-70E740481C1C}">
+                          <a14:useLocalDpi xmlns:a14="http://schemas.microsoft.com/office/drawing/2010/main" val="0"/>
+                        </a:ext>
+                      </a:extLst>
+                    </a:blip>
+                    <a:srcRect/>
+                    <a:stretch>
+                      <a:fillRect/>
+                    </a:stretch>
+                  </pic:blipFill>
+                  <pic:spPr bwMode="auto">
+                    <a:xfrm>
+                      <a:off x="0" y="0"/>
+                      <a:ext cx="3144435" cy="2114796"/>
+                    </a:xfrm>
+                    <a:prstGeom prst="rect">
+                      <a:avLst/>
+                    </a:prstGeom>
+                    <a:noFill/>
+                    <a:ln>
+                      <a:noFill/>
+                    </a:ln>
+                  </pic:spPr>
+                </pic:pic>
+              </a:graphicData>
+            </a:graphic>
+          </wp:inline>
+        </w:drawing>
+      </w:r>
+    </w:p>
+    <w:p>
+      <w:pPr>
+        <w:pStyle w:val="ListParagraph"/>
+        <w:jc w:val="center"/>
+        <w:rPr>
+          <w:sz w:val="24"/>
+          <w:szCs w:val="24"/>
+        </w:rPr>
+      </w:pPr>
+    </w:p>
+    <w:p>
+      <w:pPr>
+        <w:pStyle w:val="ListParagraph"/>
+        <w:rPr>
+          <w:sz w:val="24"/>
+          <w:szCs w:val="24"/>
+        </w:rPr>
+      </w:pPr>
+      <w:r>
+        <w:rPr>
+          <w:sz w:val="24"/>
+          <w:szCs w:val="24"/>
+        </w:rPr>
+        <w:t xml:space="preserve">As a final adjustment, please drag the </w:t>
+      </w:r>
+      <w:r>
+        <w:rPr>
+          <w:b/>
+          <w:sz w:val="24"/>
+          <w:szCs w:val="24"/>
+        </w:rPr>
+        <w:t xml:space="preserve">Ticks per second </w:t>
+      </w:r>
+      <w:r>
+        <w:rPr>
+          <w:sz w:val="24"/>
+          <w:szCs w:val="24"/>
+        </w:rPr>
+        <w:t>slider all the way up to 3000</w:t>
+      </w:r>
     </w:p>
     <w:p>
       <w:pPr>
@@ -536,6 +901,8 @@
           <w:szCs w:val="32"/>
         </w:rPr>
       </w:pPr>
+      <w:bookmarkStart w:id="0" w:name="_GoBack"/>
+      <w:bookmarkEnd w:id="0"/>
     </w:p>
     <w:sectPr>
       <w:pgSz w:w="12240" w:h="15840"/>
@@ -751,11 +1118,127 @@
       </w:pPr>
     </w:lvl>
   </w:abstractNum>
+  <w:abstractNum w:abstractNumId="2" w15:restartNumberingAfterBreak="0">
+    <w:nsid w:val="49E765C1"/>
+    <w:multiLevelType w:val="hybridMultilevel"/>
+    <w:tmpl w:val="BD7CC9AC"/>
+    <w:lvl w:ilvl="0" w:tplc="04090001">
+      <w:start w:val="1"/>
+      <w:numFmt w:val="bullet"/>
+      <w:lvlText w:val=""/>
+      <w:lvlJc w:val="left"/>
+      <w:pPr>
+        <w:ind w:left="720" w:hanging="360"/>
+      </w:pPr>
+      <w:rPr>
+        <w:rFonts w:ascii="Symbol" w:hAnsi="Symbol" w:hint="default"/>
+      </w:rPr>
+    </w:lvl>
+    <w:lvl w:ilvl="1" w:tplc="04090003" w:tentative="1">
+      <w:start w:val="1"/>
+      <w:numFmt w:val="bullet"/>
+      <w:lvlText w:val="o"/>
+      <w:lvlJc w:val="left"/>
+      <w:pPr>
+        <w:ind w:left="1440" w:hanging="360"/>
+      </w:pPr>
+      <w:rPr>
+        <w:rFonts w:ascii="Courier New" w:hAnsi="Courier New" w:cs="Courier New" w:hint="default"/>
+      </w:rPr>
+    </w:lvl>
+    <w:lvl w:ilvl="2" w:tplc="04090005" w:tentative="1">
+      <w:start w:val="1"/>
+      <w:numFmt w:val="bullet"/>
+      <w:lvlText w:val=""/>
+      <w:lvlJc w:val="left"/>
+      <w:pPr>
+        <w:ind w:left="2160" w:hanging="360"/>
+      </w:pPr>
+      <w:rPr>
+        <w:rFonts w:ascii="Wingdings" w:hAnsi="Wingdings" w:hint="default"/>
+      </w:rPr>
+    </w:lvl>
+    <w:lvl w:ilvl="3" w:tplc="04090001" w:tentative="1">
+      <w:start w:val="1"/>
+      <w:numFmt w:val="bullet"/>
+      <w:lvlText w:val=""/>
+      <w:lvlJc w:val="left"/>
+      <w:pPr>
+        <w:ind w:left="2880" w:hanging="360"/>
+      </w:pPr>
+      <w:rPr>
+        <w:rFonts w:ascii="Symbol" w:hAnsi="Symbol" w:hint="default"/>
+      </w:rPr>
+    </w:lvl>
+    <w:lvl w:ilvl="4" w:tplc="04090003" w:tentative="1">
+      <w:start w:val="1"/>
+      <w:numFmt w:val="bullet"/>
+      <w:lvlText w:val="o"/>
+      <w:lvlJc w:val="left"/>
+      <w:pPr>
+        <w:ind w:left="3600" w:hanging="360"/>
+      </w:pPr>
+      <w:rPr>
+        <w:rFonts w:ascii="Courier New" w:hAnsi="Courier New" w:cs="Courier New" w:hint="default"/>
+      </w:rPr>
+    </w:lvl>
+    <w:lvl w:ilvl="5" w:tplc="04090005" w:tentative="1">
+      <w:start w:val="1"/>
+      <w:numFmt w:val="bullet"/>
+      <w:lvlText w:val=""/>
+      <w:lvlJc w:val="left"/>
+      <w:pPr>
+        <w:ind w:left="4320" w:hanging="360"/>
+      </w:pPr>
+      <w:rPr>
+        <w:rFonts w:ascii="Wingdings" w:hAnsi="Wingdings" w:hint="default"/>
+      </w:rPr>
+    </w:lvl>
+    <w:lvl w:ilvl="6" w:tplc="04090001" w:tentative="1">
+      <w:start w:val="1"/>
+      <w:numFmt w:val="bullet"/>
+      <w:lvlText w:val=""/>
+      <w:lvlJc w:val="left"/>
+      <w:pPr>
+        <w:ind w:left="5040" w:hanging="360"/>
+      </w:pPr>
+      <w:rPr>
+        <w:rFonts w:ascii="Symbol" w:hAnsi="Symbol" w:hint="default"/>
+      </w:rPr>
+    </w:lvl>
+    <w:lvl w:ilvl="7" w:tplc="04090003" w:tentative="1">
+      <w:start w:val="1"/>
+      <w:numFmt w:val="bullet"/>
+      <w:lvlText w:val="o"/>
+      <w:lvlJc w:val="left"/>
+      <w:pPr>
+        <w:ind w:left="5760" w:hanging="360"/>
+      </w:pPr>
+      <w:rPr>
+        <w:rFonts w:ascii="Courier New" w:hAnsi="Courier New" w:cs="Courier New" w:hint="default"/>
+      </w:rPr>
+    </w:lvl>
+    <w:lvl w:ilvl="8" w:tplc="04090005" w:tentative="1">
+      <w:start w:val="1"/>
+      <w:numFmt w:val="bullet"/>
+      <w:lvlText w:val=""/>
+      <w:lvlJc w:val="left"/>
+      <w:pPr>
+        <w:ind w:left="6480" w:hanging="360"/>
+      </w:pPr>
+      <w:rPr>
+        <w:rFonts w:ascii="Wingdings" w:hAnsi="Wingdings" w:hint="default"/>
+      </w:rPr>
+    </w:lvl>
+  </w:abstractNum>
   <w:num w:numId="1">
     <w:abstractNumId w:val="1"/>
   </w:num>
   <w:num w:numId="2">
     <w:abstractNumId w:val="0"/>
+  </w:num>
+  <w:num w:numId="3">
+    <w:abstractNumId w:val="2"/>
   </w:num>
 </w:numbering>
 </file>

</xml_diff>

<commit_message>
Small fix for submissions
</commit_message>
<xml_diff>
--- a/MeshRenderer_Lite_Framework/CS560_MeshRenderer_Lite_UserGuide.docx
+++ b/MeshRenderer_Lite_Framework/CS560_MeshRenderer_Lite_UserGuide.docx
@@ -865,44 +865,581 @@
           <w:sz w:val="24"/>
           <w:szCs w:val="24"/>
         </w:rPr>
-        <w:t xml:space="preserve">Ticks per second </w:t>
-      </w:r>
-      <w:r>
-        <w:rPr>
-          <w:sz w:val="24"/>
-          <w:szCs w:val="24"/>
-        </w:rPr>
-        <w:t>slider all the way up to 3000</w:t>
-      </w:r>
-    </w:p>
-    <w:p>
-      <w:pPr>
-        <w:pStyle w:val="ListParagraph"/>
-        <w:rPr>
-          <w:sz w:val="24"/>
-          <w:szCs w:val="24"/>
-        </w:rPr>
-      </w:pPr>
-    </w:p>
-    <w:p>
-      <w:pPr>
-        <w:pStyle w:val="ListParagraph"/>
-        <w:rPr>
+        <w:t xml:space="preserve">Ticks per </w:t>
+      </w:r>
+      <w:proofErr w:type="gramStart"/>
+      <w:r>
+        <w:rPr>
+          <w:b/>
+          <w:sz w:val="24"/>
+          <w:szCs w:val="24"/>
+        </w:rPr>
+        <w:t>second</w:t>
+      </w:r>
+      <w:r>
+        <w:rPr>
+          <w:b/>
+          <w:sz w:val="24"/>
+          <w:szCs w:val="24"/>
+        </w:rPr>
+        <w:t>(</w:t>
+      </w:r>
+      <w:proofErr w:type="gramEnd"/>
+      <w:r>
+        <w:rPr>
+          <w:b/>
+          <w:sz w:val="24"/>
+          <w:szCs w:val="24"/>
+        </w:rPr>
+        <w:t>animation speed)</w:t>
+      </w:r>
+      <w:r>
+        <w:rPr>
+          <w:b/>
+          <w:sz w:val="24"/>
+          <w:szCs w:val="24"/>
+        </w:rPr>
+        <w:t xml:space="preserve"> </w:t>
+      </w:r>
+      <w:r>
+        <w:rPr>
+          <w:sz w:val="24"/>
+          <w:szCs w:val="24"/>
+        </w:rPr>
+        <w:t>slider all the wa</w:t>
+      </w:r>
+      <w:bookmarkStart w:id="0" w:name="_GoBack"/>
+      <w:bookmarkEnd w:id="0"/>
+      <w:r>
+        <w:rPr>
+          <w:sz w:val="24"/>
+          <w:szCs w:val="24"/>
+        </w:rPr>
+        <w:t>y up to 3000</w:t>
+      </w:r>
+      <w:r>
+        <w:rPr>
+          <w:sz w:val="24"/>
+          <w:szCs w:val="24"/>
+        </w:rPr>
+        <w:t>(</w:t>
+      </w:r>
+      <w:r>
+        <w:rPr>
+          <w:sz w:val="24"/>
+          <w:szCs w:val="24"/>
+        </w:rPr>
+        <w:t xml:space="preserve">current </w:t>
+      </w:r>
+      <w:r>
+        <w:rPr>
+          <w:sz w:val="24"/>
+          <w:szCs w:val="24"/>
+        </w:rPr>
+        <w:t>max value).</w:t>
+      </w:r>
+    </w:p>
+    <w:p>
+      <w:pPr>
+        <w:rPr>
+          <w:b/>
+          <w:sz w:val="28"/>
+          <w:szCs w:val="28"/>
+        </w:rPr>
+      </w:pPr>
+      <w:r>
+        <w:rPr>
+          <w:b/>
+          <w:sz w:val="28"/>
+          <w:szCs w:val="28"/>
+        </w:rPr>
+        <w:lastRenderedPageBreak/>
+        <w:t>Keyboard Camera Controls</w:t>
+      </w:r>
+    </w:p>
+    <w:p>
+      <w:pPr>
+        <w:pStyle w:val="ListParagraph"/>
+        <w:numPr>
+          <w:ilvl w:val="0"/>
+          <w:numId w:val="3"/>
+        </w:numPr>
+        <w:rPr>
+          <w:b/>
+          <w:sz w:val="28"/>
+          <w:szCs w:val="28"/>
+        </w:rPr>
+      </w:pPr>
+      <w:r>
+        <w:rPr>
+          <w:b/>
+          <w:sz w:val="24"/>
+          <w:szCs w:val="24"/>
+        </w:rPr>
+        <w:t xml:space="preserve">W &amp; S: </w:t>
+      </w:r>
+      <w:r>
+        <w:rPr>
+          <w:sz w:val="24"/>
+          <w:szCs w:val="24"/>
+        </w:rPr>
+        <w:t>Move in either the Z+ or Z-</w:t>
+      </w:r>
+    </w:p>
+    <w:p>
+      <w:pPr>
+        <w:pStyle w:val="ListParagraph"/>
+        <w:numPr>
+          <w:ilvl w:val="0"/>
+          <w:numId w:val="3"/>
+        </w:numPr>
+        <w:rPr>
+          <w:b/>
+          <w:sz w:val="28"/>
+          <w:szCs w:val="28"/>
+        </w:rPr>
+      </w:pPr>
+      <w:r>
+        <w:rPr>
+          <w:b/>
+          <w:sz w:val="24"/>
+          <w:szCs w:val="24"/>
+        </w:rPr>
+        <w:t>A &amp; D</w:t>
+      </w:r>
+      <w:r>
+        <w:rPr>
+          <w:b/>
+          <w:sz w:val="24"/>
+          <w:szCs w:val="24"/>
+        </w:rPr>
+        <w:t xml:space="preserve">: </w:t>
+      </w:r>
+      <w:r>
+        <w:rPr>
+          <w:sz w:val="24"/>
+          <w:szCs w:val="24"/>
+        </w:rPr>
+        <w:t xml:space="preserve">Move in either the </w:t>
+      </w:r>
+      <w:r>
+        <w:rPr>
+          <w:sz w:val="24"/>
+          <w:szCs w:val="24"/>
+        </w:rPr>
+        <w:t>X+ or X</w:t>
+      </w:r>
+      <w:r>
+        <w:rPr>
+          <w:sz w:val="24"/>
+          <w:szCs w:val="24"/>
+        </w:rPr>
+        <w:t>-</w:t>
+      </w:r>
+    </w:p>
+    <w:p>
+      <w:pPr>
+        <w:pStyle w:val="ListParagraph"/>
+        <w:numPr>
+          <w:ilvl w:val="0"/>
+          <w:numId w:val="3"/>
+        </w:numPr>
+        <w:rPr>
+          <w:b/>
+          <w:sz w:val="28"/>
+          <w:szCs w:val="28"/>
+        </w:rPr>
+      </w:pPr>
+      <w:r>
+        <w:rPr>
+          <w:b/>
+          <w:sz w:val="24"/>
+          <w:szCs w:val="24"/>
+        </w:rPr>
+        <w:t>Q &amp; E</w:t>
+      </w:r>
+      <w:r>
+        <w:rPr>
+          <w:b/>
+          <w:sz w:val="24"/>
+          <w:szCs w:val="24"/>
+        </w:rPr>
+        <w:t xml:space="preserve">: </w:t>
+      </w:r>
+      <w:r>
+        <w:rPr>
+          <w:sz w:val="24"/>
+          <w:szCs w:val="24"/>
+        </w:rPr>
+        <w:t xml:space="preserve">Move in either the </w:t>
+      </w:r>
+      <w:r>
+        <w:rPr>
+          <w:sz w:val="24"/>
+          <w:szCs w:val="24"/>
+        </w:rPr>
+        <w:t>Y+ or Y</w:t>
+      </w:r>
+      <w:r>
+        <w:rPr>
+          <w:sz w:val="24"/>
+          <w:szCs w:val="24"/>
+        </w:rPr>
+        <w:t>-</w:t>
+      </w:r>
+    </w:p>
+    <w:p>
+      <w:pPr>
+        <w:rPr>
+          <w:i/>
+          <w:sz w:val="24"/>
+          <w:szCs w:val="24"/>
+        </w:rPr>
+      </w:pPr>
+      <w:r>
+        <w:rPr>
+          <w:b/>
+          <w:i/>
+          <w:sz w:val="24"/>
+          <w:szCs w:val="24"/>
+        </w:rPr>
+        <w:t xml:space="preserve">Since I currently only support DX11, orientation is LH. Y axis is </w:t>
+      </w:r>
+      <w:proofErr w:type="gramStart"/>
+      <w:r>
+        <w:rPr>
+          <w:b/>
+          <w:i/>
+          <w:sz w:val="24"/>
+          <w:szCs w:val="24"/>
+        </w:rPr>
+        <w:t>Up</w:t>
+      </w:r>
+      <w:proofErr w:type="gramEnd"/>
+      <w:r>
+        <w:rPr>
+          <w:b/>
+          <w:i/>
+          <w:sz w:val="24"/>
+          <w:szCs w:val="24"/>
+        </w:rPr>
+        <w:t>. –Z direction is towards the screen.</w:t>
+      </w:r>
+    </w:p>
+    <w:p>
+      <w:pPr>
+        <w:rPr>
+          <w:sz w:val="24"/>
+          <w:szCs w:val="24"/>
+        </w:rPr>
+      </w:pPr>
+    </w:p>
+    <w:p>
+      <w:pPr>
+        <w:jc w:val="both"/>
+        <w:rPr>
+          <w:b/>
           <w:sz w:val="32"/>
           <w:szCs w:val="32"/>
         </w:rPr>
       </w:pPr>
-    </w:p>
-    <w:p>
-      <w:pPr>
-        <w:pStyle w:val="ListParagraph"/>
-        <w:rPr>
+      <w:r>
+        <w:rPr>
+          <w:b/>
           <w:sz w:val="32"/>
           <w:szCs w:val="32"/>
         </w:rPr>
-      </w:pPr>
-      <w:bookmarkStart w:id="0" w:name="_GoBack"/>
-      <w:bookmarkEnd w:id="0"/>
+        <w:t>Project 2</w:t>
+      </w:r>
+      <w:r>
+        <w:rPr>
+          <w:b/>
+          <w:sz w:val="32"/>
+          <w:szCs w:val="32"/>
+        </w:rPr>
+        <w:t>:</w:t>
+      </w:r>
+    </w:p>
+    <w:p>
+      <w:pPr>
+        <w:jc w:val="both"/>
+        <w:rPr>
+          <w:sz w:val="28"/>
+          <w:szCs w:val="28"/>
+        </w:rPr>
+      </w:pPr>
+      <w:r>
+        <w:rPr>
+          <w:b/>
+          <w:sz w:val="28"/>
+          <w:szCs w:val="28"/>
+        </w:rPr>
+        <w:t>Framework controls for path following:</w:t>
+      </w:r>
+    </w:p>
+    <w:p>
+      <w:pPr>
+        <w:pStyle w:val="ListParagraph"/>
+        <w:numPr>
+          <w:ilvl w:val="0"/>
+          <w:numId w:val="3"/>
+        </w:numPr>
+        <w:rPr>
+          <w:sz w:val="24"/>
+          <w:szCs w:val="24"/>
+        </w:rPr>
+      </w:pPr>
+      <w:r>
+        <w:rPr>
+          <w:b/>
+          <w:sz w:val="24"/>
+          <w:szCs w:val="24"/>
+        </w:rPr>
+        <w:t>Use Path:</w:t>
+      </w:r>
+      <w:r>
+        <w:rPr>
+          <w:sz w:val="24"/>
+          <w:szCs w:val="24"/>
+        </w:rPr>
+        <w:t xml:space="preserve"> enable or disable the use of the Curve Path </w:t>
+      </w:r>
+      <w:r>
+        <w:rPr>
+          <w:sz w:val="24"/>
+          <w:szCs w:val="24"/>
+        </w:rPr>
+        <w:t>component</w:t>
+      </w:r>
+    </w:p>
+    <w:p>
+      <w:pPr>
+        <w:pStyle w:val="ListParagraph"/>
+        <w:numPr>
+          <w:ilvl w:val="0"/>
+          <w:numId w:val="3"/>
+        </w:numPr>
+        <w:rPr>
+          <w:sz w:val="24"/>
+          <w:szCs w:val="24"/>
+        </w:rPr>
+      </w:pPr>
+      <w:r>
+        <w:rPr>
+          <w:b/>
+          <w:sz w:val="24"/>
+          <w:szCs w:val="24"/>
+        </w:rPr>
+        <w:t>Center Position:</w:t>
+      </w:r>
+      <w:r>
+        <w:rPr>
+          <w:sz w:val="24"/>
+          <w:szCs w:val="24"/>
+        </w:rPr>
+        <w:t xml:space="preserve"> The position of the center of the curve. If you modify these values the curve will change position and the </w:t>
+      </w:r>
+      <w:r>
+        <w:rPr>
+          <w:sz w:val="24"/>
+          <w:szCs w:val="24"/>
+        </w:rPr>
+        <w:t>model</w:t>
+      </w:r>
+      <w:r>
+        <w:rPr>
+          <w:sz w:val="24"/>
+          <w:szCs w:val="24"/>
+        </w:rPr>
+        <w:t xml:space="preserve"> will adapt to this offset.</w:t>
+      </w:r>
+    </w:p>
+    <w:p>
+      <w:pPr>
+        <w:pStyle w:val="ListParagraph"/>
+        <w:numPr>
+          <w:ilvl w:val="0"/>
+          <w:numId w:val="3"/>
+        </w:numPr>
+        <w:rPr>
+          <w:sz w:val="24"/>
+          <w:szCs w:val="24"/>
+        </w:rPr>
+      </w:pPr>
+      <w:r>
+        <w:rPr>
+          <w:b/>
+          <w:sz w:val="24"/>
+          <w:szCs w:val="24"/>
+        </w:rPr>
+        <w:t>Walk Speed:</w:t>
+      </w:r>
+      <w:r>
+        <w:rPr>
+          <w:sz w:val="24"/>
+          <w:szCs w:val="24"/>
+        </w:rPr>
+        <w:t xml:space="preserve"> The speed that the model will use to follow the points along the path</w:t>
+      </w:r>
+    </w:p>
+    <w:p>
+      <w:pPr>
+        <w:pStyle w:val="ListParagraph"/>
+        <w:numPr>
+          <w:ilvl w:val="0"/>
+          <w:numId w:val="3"/>
+        </w:numPr>
+        <w:rPr>
+          <w:sz w:val="24"/>
+          <w:szCs w:val="24"/>
+        </w:rPr>
+      </w:pPr>
+      <w:r>
+        <w:rPr>
+          <w:b/>
+          <w:sz w:val="24"/>
+          <w:szCs w:val="24"/>
+        </w:rPr>
+        <w:t>Ease-In Time:</w:t>
+      </w:r>
+      <w:r>
+        <w:rPr>
+          <w:sz w:val="24"/>
+          <w:szCs w:val="24"/>
+        </w:rPr>
+        <w:t xml:space="preserve"> The time in seconds that the model will slowly accelerate until it reaches the full Walk Speed. I’ve capped this value to 0 and 5 seconds.</w:t>
+      </w:r>
+    </w:p>
+    <w:p>
+      <w:pPr>
+        <w:pStyle w:val="ListParagraph"/>
+        <w:numPr>
+          <w:ilvl w:val="0"/>
+          <w:numId w:val="3"/>
+        </w:numPr>
+        <w:rPr>
+          <w:sz w:val="24"/>
+          <w:szCs w:val="24"/>
+        </w:rPr>
+      </w:pPr>
+      <w:r>
+        <w:rPr>
+          <w:b/>
+          <w:sz w:val="24"/>
+          <w:szCs w:val="24"/>
+        </w:rPr>
+        <w:t>Ease-Out Rate:</w:t>
+      </w:r>
+      <w:r>
+        <w:rPr>
+          <w:sz w:val="24"/>
+          <w:szCs w:val="24"/>
+        </w:rPr>
+        <w:t xml:space="preserve"> A normalized value </w:t>
+      </w:r>
+      <w:r>
+        <w:rPr>
+          <w:sz w:val="24"/>
+          <w:szCs w:val="24"/>
+        </w:rPr>
+        <w:t>represents how much of the total distance has the model traveled. When it hits this factor, it will start to slow down until it reaches the end.</w:t>
+      </w:r>
+    </w:p>
+    <w:p>
+      <w:pPr>
+        <w:pStyle w:val="ListParagraph"/>
+        <w:numPr>
+          <w:ilvl w:val="0"/>
+          <w:numId w:val="3"/>
+        </w:numPr>
+        <w:rPr>
+          <w:sz w:val="24"/>
+          <w:szCs w:val="24"/>
+        </w:rPr>
+      </w:pPr>
+      <w:r>
+        <w:rPr>
+          <w:b/>
+          <w:sz w:val="24"/>
+          <w:szCs w:val="24"/>
+        </w:rPr>
+        <w:t>Generate New Path:</w:t>
+      </w:r>
+      <w:r>
+        <w:rPr>
+          <w:sz w:val="24"/>
+          <w:szCs w:val="24"/>
+        </w:rPr>
+        <w:t xml:space="preserve"> Click on this button and a new random curve will be generated</w:t>
+      </w:r>
+    </w:p>
+    <w:p>
+      <w:pPr>
+        <w:rPr>
+          <w:sz w:val="24"/>
+          <w:szCs w:val="24"/>
+        </w:rPr>
+      </w:pPr>
+    </w:p>
+    <w:p>
+      <w:pPr>
+        <w:jc w:val="both"/>
+        <w:rPr>
+          <w:b/>
+          <w:sz w:val="32"/>
+          <w:szCs w:val="32"/>
+        </w:rPr>
+      </w:pPr>
+      <w:r>
+        <w:rPr>
+          <w:b/>
+          <w:sz w:val="32"/>
+          <w:szCs w:val="32"/>
+        </w:rPr>
+        <w:t>Project 3</w:t>
+      </w:r>
+      <w:r>
+        <w:rPr>
+          <w:b/>
+          <w:sz w:val="32"/>
+          <w:szCs w:val="32"/>
+        </w:rPr>
+        <w:t>:</w:t>
+      </w:r>
+    </w:p>
+    <w:p>
+      <w:pPr>
+        <w:jc w:val="both"/>
+        <w:rPr>
+          <w:b/>
+          <w:sz w:val="32"/>
+          <w:szCs w:val="32"/>
+        </w:rPr>
+      </w:pPr>
+      <w:r>
+        <w:rPr>
+          <w:b/>
+          <w:sz w:val="32"/>
+          <w:szCs w:val="32"/>
+        </w:rPr>
+        <w:t>Project 4</w:t>
+      </w:r>
+      <w:r>
+        <w:rPr>
+          <w:b/>
+          <w:sz w:val="32"/>
+          <w:szCs w:val="32"/>
+        </w:rPr>
+        <w:t>:</w:t>
+      </w:r>
+    </w:p>
+    <w:p>
+      <w:pPr>
+        <w:rPr>
+          <w:sz w:val="24"/>
+          <w:szCs w:val="24"/>
+        </w:rPr>
+      </w:pPr>
     </w:p>
     <w:sectPr>
       <w:pgSz w:w="12240" w:h="15840"/>
@@ -1121,7 +1658,7 @@
   <w:abstractNum w:abstractNumId="2" w15:restartNumberingAfterBreak="0">
     <w:nsid w:val="49E765C1"/>
     <w:multiLevelType w:val="hybridMultilevel"/>
-    <w:tmpl w:val="BD7CC9AC"/>
+    <w:tmpl w:val="3DA8CDE8"/>
     <w:lvl w:ilvl="0" w:tplc="04090001">
       <w:start w:val="1"/>
       <w:numFmt w:val="bullet"/>

</xml_diff>

<commit_message>
Cloth works with a fan!
</commit_message>
<xml_diff>
--- a/MeshRenderer_Lite_Framework/CS560_MeshRenderer_Lite_UserGuide.docx
+++ b/MeshRenderer_Lite_Framework/CS560_MeshRenderer_Lite_UserGuide.docx
@@ -1316,6 +1316,215 @@
       </w:r>
       <w:bookmarkStart w:id="0" w:name="_GoBack"/>
       <w:bookmarkEnd w:id="0"/>
+    </w:p>
+    <w:p>
+      <w:pPr>
+        <w:pStyle w:val="ListParagraph"/>
+        <w:numPr>
+          <w:ilvl w:val="0"/>
+          <w:numId w:val="4"/>
+        </w:numPr>
+        <w:jc w:val="both"/>
+        <w:rPr>
+          <w:b/>
+          <w:sz w:val="24"/>
+          <w:szCs w:val="24"/>
+        </w:rPr>
+      </w:pPr>
+      <w:r>
+        <w:rPr>
+          <w:b/>
+          <w:sz w:val="24"/>
+          <w:szCs w:val="24"/>
+        </w:rPr>
+        <w:t>For this demo you cannot move the cloth’s position. So please</w:t>
+      </w:r>
+    </w:p>
+    <w:p>
+      <w:pPr>
+        <w:pStyle w:val="ListParagraph"/>
+        <w:jc w:val="both"/>
+        <w:rPr>
+          <w:b/>
+          <w:sz w:val="24"/>
+          <w:szCs w:val="24"/>
+        </w:rPr>
+      </w:pPr>
+      <w:r>
+        <w:rPr>
+          <w:b/>
+          <w:sz w:val="24"/>
+          <w:szCs w:val="24"/>
+        </w:rPr>
+        <w:t xml:space="preserve"> move the camera closer to the cloth using the camera controls explained for project 1</w:t>
+      </w:r>
+      <w:r>
+        <w:rPr>
+          <w:b/>
+          <w:sz w:val="24"/>
+          <w:szCs w:val="24"/>
+        </w:rPr>
+        <w:t>.</w:t>
+      </w:r>
+    </w:p>
+    <w:p>
+      <w:pPr>
+        <w:ind w:left="360"/>
+        <w:jc w:val="both"/>
+        <w:rPr>
+          <w:sz w:val="28"/>
+          <w:szCs w:val="28"/>
+        </w:rPr>
+      </w:pPr>
+      <w:r>
+        <w:rPr>
+          <w:b/>
+          <w:sz w:val="28"/>
+          <w:szCs w:val="28"/>
+        </w:rPr>
+        <w:t xml:space="preserve">Framework controls for </w:t>
+      </w:r>
+      <w:r>
+        <w:rPr>
+          <w:b/>
+          <w:sz w:val="28"/>
+          <w:szCs w:val="28"/>
+        </w:rPr>
+        <w:t>fan</w:t>
+      </w:r>
+      <w:r>
+        <w:rPr>
+          <w:b/>
+          <w:sz w:val="28"/>
+          <w:szCs w:val="28"/>
+        </w:rPr>
+        <w:t>:</w:t>
+      </w:r>
+    </w:p>
+    <w:p>
+      <w:pPr>
+        <w:pStyle w:val="ListParagraph"/>
+        <w:numPr>
+          <w:ilvl w:val="0"/>
+          <w:numId w:val="4"/>
+        </w:numPr>
+        <w:rPr>
+          <w:sz w:val="24"/>
+          <w:szCs w:val="24"/>
+        </w:rPr>
+      </w:pPr>
+      <w:r>
+        <w:rPr>
+          <w:b/>
+          <w:sz w:val="24"/>
+          <w:szCs w:val="24"/>
+        </w:rPr>
+        <w:t>Fan Position</w:t>
+      </w:r>
+      <w:r>
+        <w:rPr>
+          <w:b/>
+          <w:sz w:val="24"/>
+          <w:szCs w:val="24"/>
+        </w:rPr>
+        <w:t>:</w:t>
+      </w:r>
+      <w:r>
+        <w:rPr>
+          <w:sz w:val="24"/>
+          <w:szCs w:val="24"/>
+        </w:rPr>
+        <w:t xml:space="preserve"> </w:t>
+      </w:r>
+      <w:r>
+        <w:rPr>
+          <w:sz w:val="24"/>
+          <w:szCs w:val="24"/>
+        </w:rPr>
+        <w:t>The position of the “fan”, the direction of the fan is always from fan to center of the cloth.</w:t>
+      </w:r>
+    </w:p>
+    <w:p>
+      <w:pPr>
+        <w:pStyle w:val="ListParagraph"/>
+        <w:numPr>
+          <w:ilvl w:val="0"/>
+          <w:numId w:val="4"/>
+        </w:numPr>
+        <w:rPr>
+          <w:sz w:val="24"/>
+          <w:szCs w:val="24"/>
+        </w:rPr>
+      </w:pPr>
+      <w:r>
+        <w:rPr>
+          <w:b/>
+          <w:sz w:val="24"/>
+          <w:szCs w:val="24"/>
+        </w:rPr>
+        <w:t>Fan Strength</w:t>
+      </w:r>
+      <w:r>
+        <w:rPr>
+          <w:b/>
+          <w:sz w:val="24"/>
+          <w:szCs w:val="24"/>
+        </w:rPr>
+        <w:t>:</w:t>
+      </w:r>
+      <w:r>
+        <w:rPr>
+          <w:sz w:val="24"/>
+          <w:szCs w:val="24"/>
+        </w:rPr>
+        <w:t xml:space="preserve"> The </w:t>
+      </w:r>
+      <w:r>
+        <w:rPr>
+          <w:sz w:val="24"/>
+          <w:szCs w:val="24"/>
+        </w:rPr>
+        <w:t>scalar multiplier for the fan strength in that direction</w:t>
+      </w:r>
+    </w:p>
+    <w:p>
+      <w:pPr>
+        <w:pStyle w:val="ListParagraph"/>
+        <w:numPr>
+          <w:ilvl w:val="0"/>
+          <w:numId w:val="4"/>
+        </w:numPr>
+        <w:rPr>
+          <w:sz w:val="24"/>
+          <w:szCs w:val="24"/>
+        </w:rPr>
+      </w:pPr>
+      <w:r>
+        <w:rPr>
+          <w:b/>
+          <w:sz w:val="24"/>
+          <w:szCs w:val="24"/>
+        </w:rPr>
+        <w:t>Fan Radius:</w:t>
+      </w:r>
+      <w:r>
+        <w:rPr>
+          <w:sz w:val="24"/>
+          <w:szCs w:val="24"/>
+        </w:rPr>
+        <w:t xml:space="preserve"> A radius of “wind attack”, the closer the fan is to the cloth, the stronger reaction you will see.</w:t>
+      </w:r>
+    </w:p>
+    <w:p>
+      <w:pPr>
+        <w:ind w:left="360"/>
+        <w:jc w:val="both"/>
+        <w:rPr>
+          <w:b/>
+          <w:sz w:val="32"/>
+          <w:szCs w:val="32"/>
+        </w:rPr>
+      </w:pPr>
     </w:p>
     <w:p>
       <w:pPr>

</xml_diff>

<commit_message>
Meh...failed attempt of solvind CCD problem
</commit_message>
<xml_diff>
--- a/MeshRenderer_Lite_Framework/CS560_MeshRenderer_Lite_UserGuide.docx
+++ b/MeshRenderer_Lite_Framework/CS560_MeshRenderer_Lite_UserGuide.docx
@@ -71,8 +71,18 @@
           <w:sz w:val="32"/>
           <w:szCs w:val="32"/>
         </w:rPr>
-        <w:t>Esteban Enrique Maldonado Cabán</w:t>
-      </w:r>
+        <w:t xml:space="preserve">Esteban Enrique Maldonado </w:t>
+      </w:r>
+      <w:proofErr w:type="spellStart"/>
+      <w:r>
+        <w:rPr>
+          <w:b/>
+          <w:sz w:val="32"/>
+          <w:szCs w:val="32"/>
+        </w:rPr>
+        <w:t>Cabán</w:t>
+      </w:r>
+      <w:proofErr w:type="spellEnd"/>
     </w:p>
     <w:p>
       <w:pPr>
@@ -284,7 +294,23 @@
           <w:sz w:val="24"/>
           <w:szCs w:val="24"/>
         </w:rPr>
-        <w:t>Copy the dll located at:</w:t>
+        <w:t xml:space="preserve">Copy the </w:t>
+      </w:r>
+      <w:proofErr w:type="spellStart"/>
+      <w:r>
+        <w:rPr>
+          <w:sz w:val="24"/>
+          <w:szCs w:val="24"/>
+        </w:rPr>
+        <w:t>dll</w:t>
+      </w:r>
+      <w:proofErr w:type="spellEnd"/>
+      <w:r>
+        <w:rPr>
+          <w:sz w:val="24"/>
+          <w:szCs w:val="24"/>
+        </w:rPr>
+        <w:t xml:space="preserve"> located at:</w:t>
       </w:r>
     </w:p>
     <w:p>
@@ -349,13 +375,50 @@
           <w:szCs w:val="24"/>
         </w:rPr>
       </w:pPr>
-      <w:r>
-        <w:rPr>
-          <w:b/>
-          <w:sz w:val="24"/>
-          <w:szCs w:val="24"/>
-        </w:rPr>
-        <w:t>MeshRenderer_Lite\MeshRenderer_Lite_Framework\x64\</w:t>
+      <w:proofErr w:type="spellStart"/>
+      <w:r>
+        <w:rPr>
+          <w:b/>
+          <w:sz w:val="24"/>
+          <w:szCs w:val="24"/>
+        </w:rPr>
+        <w:t>MeshRenderer_Lite</w:t>
+      </w:r>
+      <w:proofErr w:type="spellEnd"/>
+      <w:r>
+        <w:rPr>
+          <w:b/>
+          <w:sz w:val="24"/>
+          <w:szCs w:val="24"/>
+        </w:rPr>
+        <w:t>\</w:t>
+      </w:r>
+      <w:proofErr w:type="spellStart"/>
+      <w:r>
+        <w:rPr>
+          <w:b/>
+          <w:sz w:val="24"/>
+          <w:szCs w:val="24"/>
+        </w:rPr>
+        <w:t>MeshRenderer_Lite_Framework</w:t>
+      </w:r>
+      <w:proofErr w:type="spellEnd"/>
+      <w:r>
+        <w:rPr>
+          <w:b/>
+          <w:sz w:val="24"/>
+          <w:szCs w:val="24"/>
+        </w:rPr>
+        <w:t>\x64</w:t>
+      </w:r>
+      <w:proofErr w:type="gramStart"/>
+      <w:r>
+        <w:rPr>
+          <w:b/>
+          <w:sz w:val="24"/>
+          <w:szCs w:val="24"/>
+        </w:rPr>
+        <w:t>\</w:t>
       </w:r>
       <w:r>
         <w:rPr>
@@ -365,6 +428,7 @@
         </w:rPr>
         <w:t>[</w:t>
       </w:r>
+      <w:proofErr w:type="gramEnd"/>
       <w:r>
         <w:rPr>
           <w:b/>
@@ -801,15 +865,33 @@
           <w:sz w:val="24"/>
           <w:szCs w:val="24"/>
         </w:rPr>
-        <w:t>Ticks per second</w:t>
-      </w:r>
-      <w:r>
-        <w:rPr>
-          <w:b/>
-          <w:sz w:val="24"/>
-          <w:szCs w:val="24"/>
-        </w:rPr>
-        <w:t>(animation speed)</w:t>
+        <w:t xml:space="preserve">Ticks per </w:t>
+      </w:r>
+      <w:proofErr w:type="gramStart"/>
+      <w:r>
+        <w:rPr>
+          <w:b/>
+          <w:sz w:val="24"/>
+          <w:szCs w:val="24"/>
+        </w:rPr>
+        <w:t>second</w:t>
+      </w:r>
+      <w:r>
+        <w:rPr>
+          <w:b/>
+          <w:sz w:val="24"/>
+          <w:szCs w:val="24"/>
+        </w:rPr>
+        <w:t>(</w:t>
+      </w:r>
+      <w:proofErr w:type="gramEnd"/>
+      <w:r>
+        <w:rPr>
+          <w:b/>
+          <w:sz w:val="24"/>
+          <w:szCs w:val="24"/>
+        </w:rPr>
+        <w:t>animation speed)</w:t>
       </w:r>
       <w:r>
         <w:rPr>
@@ -982,7 +1064,27 @@
           <w:sz w:val="24"/>
           <w:szCs w:val="24"/>
         </w:rPr>
-        <w:t>Since I currently only support DX11, orientation is LH. Y axis is Up. –Z direction is towards the screen.</w:t>
+        <w:t xml:space="preserve">Since I currently only support DX11, orientation is LH. Y axis is </w:t>
+      </w:r>
+      <w:proofErr w:type="gramStart"/>
+      <w:r>
+        <w:rPr>
+          <w:b/>
+          <w:i/>
+          <w:sz w:val="24"/>
+          <w:szCs w:val="24"/>
+        </w:rPr>
+        <w:t>Up</w:t>
+      </w:r>
+      <w:proofErr w:type="gramEnd"/>
+      <w:r>
+        <w:rPr>
+          <w:b/>
+          <w:i/>
+          <w:sz w:val="24"/>
+          <w:szCs w:val="24"/>
+        </w:rPr>
+        <w:t>. –Z direction is towards the screen.</w:t>
       </w:r>
     </w:p>
     <w:p>
@@ -1271,6 +1373,303 @@
         <w:jc w:val="both"/>
         <w:rPr>
           <w:b/>
+          <w:sz w:val="24"/>
+          <w:szCs w:val="24"/>
+        </w:rPr>
+      </w:pPr>
+      <w:r>
+        <w:rPr>
+          <w:b/>
+          <w:sz w:val="24"/>
+          <w:szCs w:val="24"/>
+        </w:rPr>
+        <w:t>Details of the scene you’ll see:</w:t>
+      </w:r>
+    </w:p>
+    <w:p>
+      <w:pPr>
+        <w:jc w:val="both"/>
+        <w:rPr>
+          <w:b/>
+          <w:sz w:val="24"/>
+          <w:szCs w:val="24"/>
+        </w:rPr>
+      </w:pPr>
+      <w:r>
+        <w:rPr>
+          <w:b/>
+          <w:sz w:val="24"/>
+          <w:szCs w:val="24"/>
+        </w:rPr>
+        <w:t>This is a very simplified version of the CCD algorithm. In order to achieve precise results I’ve taken the liberty of running the algorithm in 2D but rendered in a 3D world.</w:t>
+      </w:r>
+    </w:p>
+    <w:p>
+      <w:pPr>
+        <w:jc w:val="both"/>
+        <w:rPr>
+          <w:b/>
+          <w:sz w:val="24"/>
+          <w:szCs w:val="24"/>
+        </w:rPr>
+      </w:pPr>
+      <w:r>
+        <w:rPr>
+          <w:b/>
+          <w:sz w:val="24"/>
+          <w:szCs w:val="24"/>
+        </w:rPr>
+        <w:t>Also,</w:t>
+      </w:r>
+      <w:r>
+        <w:rPr>
+          <w:b/>
+          <w:sz w:val="24"/>
+          <w:szCs w:val="24"/>
+        </w:rPr>
+        <w:t xml:space="preserve"> please move the camera closer to the </w:t>
+      </w:r>
+      <w:r>
+        <w:rPr>
+          <w:b/>
+          <w:sz w:val="24"/>
+          <w:szCs w:val="24"/>
+        </w:rPr>
+        <w:t>origin by</w:t>
+      </w:r>
+      <w:r>
+        <w:rPr>
+          <w:b/>
+          <w:sz w:val="24"/>
+          <w:szCs w:val="24"/>
+        </w:rPr>
+        <w:t xml:space="preserve"> using the camera controls explained for project 1.</w:t>
+      </w:r>
+      <w:r>
+        <w:rPr>
+          <w:b/>
+          <w:sz w:val="24"/>
+          <w:szCs w:val="24"/>
+        </w:rPr>
+        <w:t xml:space="preserve"> In this case just move it forward with the ‘W’ key.</w:t>
+      </w:r>
+    </w:p>
+    <w:p>
+      <w:pPr>
+        <w:pStyle w:val="ListParagraph"/>
+        <w:numPr>
+          <w:ilvl w:val="0"/>
+          <w:numId w:val="6"/>
+        </w:numPr>
+        <w:jc w:val="both"/>
+        <w:rPr>
+          <w:b/>
+          <w:sz w:val="24"/>
+          <w:szCs w:val="24"/>
+        </w:rPr>
+      </w:pPr>
+      <w:r>
+        <w:rPr>
+          <w:b/>
+          <w:sz w:val="24"/>
+          <w:szCs w:val="24"/>
+        </w:rPr>
+        <w:t xml:space="preserve">The </w:t>
+      </w:r>
+      <w:r>
+        <w:rPr>
+          <w:b/>
+          <w:color w:val="FF0000"/>
+          <w:sz w:val="24"/>
+          <w:szCs w:val="24"/>
+        </w:rPr>
+        <w:t xml:space="preserve">Red cube </w:t>
+      </w:r>
+      <w:r>
+        <w:rPr>
+          <w:color w:val="000000" w:themeColor="text1"/>
+          <w:sz w:val="24"/>
+          <w:szCs w:val="24"/>
+        </w:rPr>
+        <w:t>drawn on the scene is the end effector of the robotic arm.</w:t>
+      </w:r>
+    </w:p>
+    <w:p>
+      <w:pPr>
+        <w:pStyle w:val="ListParagraph"/>
+        <w:numPr>
+          <w:ilvl w:val="0"/>
+          <w:numId w:val="6"/>
+        </w:numPr>
+        <w:jc w:val="both"/>
+        <w:rPr>
+          <w:b/>
+          <w:sz w:val="24"/>
+          <w:szCs w:val="24"/>
+        </w:rPr>
+      </w:pPr>
+      <w:r>
+        <w:rPr>
+          <w:b/>
+          <w:sz w:val="24"/>
+          <w:szCs w:val="24"/>
+        </w:rPr>
+        <w:t xml:space="preserve">The </w:t>
+      </w:r>
+      <w:r>
+        <w:rPr>
+          <w:b/>
+          <w:color w:val="FFFFFF" w:themeColor="background1"/>
+          <w:sz w:val="24"/>
+          <w:szCs w:val="24"/>
+          <w14:textOutline w14:w="9525" w14:cap="rnd" w14:cmpd="sng" w14:algn="ctr">
+            <w14:solidFill>
+              <w14:schemeClr w14:val="tx1"/>
+            </w14:solidFill>
+            <w14:prstDash w14:val="solid"/>
+            <w14:bevel/>
+          </w14:textOutline>
+        </w:rPr>
+        <w:t xml:space="preserve">White cube </w:t>
+      </w:r>
+      <w:r>
+        <w:rPr>
+          <w:sz w:val="24"/>
+          <w:szCs w:val="24"/>
+        </w:rPr>
+        <w:t>drawn on the scene is the target position.</w:t>
+      </w:r>
+      <w:r>
+        <w:rPr>
+          <w:b/>
+          <w:color w:val="FF0000"/>
+          <w:sz w:val="24"/>
+          <w:szCs w:val="24"/>
+        </w:rPr>
+        <w:t xml:space="preserve"> </w:t>
+      </w:r>
+    </w:p>
+    <w:p>
+      <w:pPr>
+        <w:pStyle w:val="ListParagraph"/>
+        <w:numPr>
+          <w:ilvl w:val="0"/>
+          <w:numId w:val="6"/>
+        </w:numPr>
+        <w:jc w:val="both"/>
+        <w:rPr>
+          <w:sz w:val="24"/>
+          <w:szCs w:val="24"/>
+        </w:rPr>
+      </w:pPr>
+      <w:r>
+        <w:rPr>
+          <w:sz w:val="24"/>
+          <w:szCs w:val="24"/>
+        </w:rPr>
+        <w:t xml:space="preserve">Use the </w:t>
+      </w:r>
+      <w:r>
+        <w:rPr>
+          <w:b/>
+          <w:sz w:val="24"/>
+          <w:szCs w:val="24"/>
+        </w:rPr>
+        <w:t xml:space="preserve">Target Position: </w:t>
+      </w:r>
+      <w:r>
+        <w:rPr>
+          <w:sz w:val="24"/>
+          <w:szCs w:val="24"/>
+        </w:rPr>
+        <w:t>slider control and the algorithm will run again.</w:t>
+      </w:r>
+    </w:p>
+    <w:p>
+      <w:pPr>
+        <w:pStyle w:val="ListParagraph"/>
+        <w:numPr>
+          <w:ilvl w:val="0"/>
+          <w:numId w:val="6"/>
+        </w:numPr>
+        <w:jc w:val="both"/>
+        <w:rPr>
+          <w:sz w:val="24"/>
+          <w:szCs w:val="24"/>
+        </w:rPr>
+      </w:pPr>
+      <w:r>
+        <w:rPr>
+          <w:sz w:val="24"/>
+          <w:szCs w:val="24"/>
+        </w:rPr>
+        <w:t xml:space="preserve">Use the </w:t>
+      </w:r>
+      <w:r>
+        <w:rPr>
+          <w:b/>
+          <w:sz w:val="24"/>
+          <w:szCs w:val="24"/>
+        </w:rPr>
+        <w:t xml:space="preserve">Re-run CCD </w:t>
+      </w:r>
+      <w:r>
+        <w:rPr>
+          <w:sz w:val="24"/>
+          <w:szCs w:val="24"/>
+        </w:rPr>
+        <w:t>button to set a new random position to the target</w:t>
+      </w:r>
+      <w:r>
+        <w:rPr>
+          <w:sz w:val="24"/>
+          <w:szCs w:val="24"/>
+        </w:rPr>
+        <w:t>.</w:t>
+      </w:r>
+    </w:p>
+    <w:p>
+      <w:pPr>
+        <w:pStyle w:val="ListParagraph"/>
+        <w:numPr>
+          <w:ilvl w:val="0"/>
+          <w:numId w:val="6"/>
+        </w:numPr>
+        <w:jc w:val="both"/>
+        <w:rPr>
+          <w:sz w:val="24"/>
+          <w:szCs w:val="24"/>
+        </w:rPr>
+      </w:pPr>
+      <w:r>
+        <w:rPr>
+          <w:sz w:val="24"/>
+          <w:szCs w:val="24"/>
+        </w:rPr>
+        <w:t xml:space="preserve">Whenever the algorithm is run the CCD properties window will show </w:t>
+      </w:r>
+      <w:proofErr w:type="spellStart"/>
+      <w:r>
+        <w:rPr>
+          <w:sz w:val="24"/>
+          <w:szCs w:val="24"/>
+        </w:rPr>
+        <w:t>wether</w:t>
+      </w:r>
+      <w:proofErr w:type="spellEnd"/>
+      <w:r>
+        <w:rPr>
+          <w:sz w:val="24"/>
+          <w:szCs w:val="24"/>
+        </w:rPr>
+        <w:t xml:space="preserve"> it found the target or not.</w:t>
+      </w:r>
+    </w:p>
+    <w:p>
+      <w:pPr>
+        <w:jc w:val="both"/>
+        <w:rPr>
+          <w:b/>
           <w:sz w:val="32"/>
           <w:szCs w:val="32"/>
         </w:rPr>
@@ -1281,6 +1680,7 @@
           <w:sz w:val="32"/>
           <w:szCs w:val="32"/>
         </w:rPr>
+        <w:lastRenderedPageBreak/>
         <w:t>Project 4</w:t>
       </w:r>
       <w:r>
@@ -1314,8 +1714,6 @@
         </w:rPr>
         <w:t>RUN THIS ON RELEASE MODE PLEASE!</w:t>
       </w:r>
-      <w:bookmarkStart w:id="0" w:name="_GoBack"/>
-      <w:bookmarkEnd w:id="0"/>
     </w:p>
     <w:p>
       <w:pPr>
@@ -1339,32 +1737,29 @@
         </w:rPr>
         <w:t>For this demo you cannot move the cloth’s position. So please</w:t>
       </w:r>
-    </w:p>
-    <w:p>
-      <w:pPr>
-        <w:pStyle w:val="ListParagraph"/>
-        <w:jc w:val="both"/>
-        <w:rPr>
-          <w:b/>
-          <w:sz w:val="24"/>
-          <w:szCs w:val="24"/>
-        </w:rPr>
-      </w:pPr>
-      <w:r>
-        <w:rPr>
-          <w:b/>
-          <w:sz w:val="24"/>
-          <w:szCs w:val="24"/>
-        </w:rPr>
-        <w:t xml:space="preserve"> move the camera closer to the cloth using the camera controls explained for project 1</w:t>
-      </w:r>
-      <w:r>
-        <w:rPr>
-          <w:b/>
-          <w:sz w:val="24"/>
-          <w:szCs w:val="24"/>
-        </w:rPr>
-        <w:t>.</w:t>
+      <w:r>
+        <w:rPr>
+          <w:b/>
+          <w:sz w:val="24"/>
+          <w:szCs w:val="24"/>
+        </w:rPr>
+        <w:t xml:space="preserve"> </w:t>
+      </w:r>
+      <w:r>
+        <w:rPr>
+          <w:b/>
+          <w:sz w:val="24"/>
+          <w:szCs w:val="24"/>
+        </w:rPr>
+        <w:t>move</w:t>
+      </w:r>
+      <w:r>
+        <w:rPr>
+          <w:b/>
+          <w:sz w:val="24"/>
+          <w:szCs w:val="24"/>
+        </w:rPr>
+        <w:t xml:space="preserve"> the camera closer to the cloth using the camera controls explained for project 1.</w:t>
       </w:r>
     </w:p>
     <w:p>
@@ -1441,7 +1836,16 @@
           <w:sz w:val="24"/>
           <w:szCs w:val="24"/>
         </w:rPr>
-        <w:t>The position of the “fan”, the direction of the fan is always from fan to center of the cloth.</w:t>
+        <w:t xml:space="preserve">The position of the “fan”, the direction of the fan is always from fan to center of the </w:t>
+      </w:r>
+      <w:bookmarkStart w:id="0" w:name="_GoBack"/>
+      <w:bookmarkEnd w:id="0"/>
+      <w:r>
+        <w:rPr>
+          <w:sz w:val="24"/>
+          <w:szCs w:val="24"/>
+        </w:rPr>
+        <w:t>cloth.</w:t>
       </w:r>
     </w:p>
     <w:p>
@@ -1477,14 +1881,7 @@
           <w:sz w:val="24"/>
           <w:szCs w:val="24"/>
         </w:rPr>
-        <w:t xml:space="preserve"> The </w:t>
-      </w:r>
-      <w:r>
-        <w:rPr>
-          <w:sz w:val="24"/>
-          <w:szCs w:val="24"/>
-        </w:rPr>
-        <w:t>scalar multiplier for the fan strength in that direction</w:t>
+        <w:t xml:space="preserve"> The scalar multiplier for the fan strength in that direction</w:t>
       </w:r>
     </w:p>
     <w:p>
@@ -1547,6 +1944,232 @@
 <file path=word/numbering.xml><?xml version="1.0" encoding="utf-8"?>
 <w:numbering xmlns:wpc="http://schemas.microsoft.com/office/word/2010/wordprocessingCanvas" xmlns:mc="http://schemas.openxmlformats.org/markup-compatibility/2006" xmlns:o="urn:schemas-microsoft-com:office:office" xmlns:r="http://schemas.openxmlformats.org/officeDocument/2006/relationships" xmlns:m="http://schemas.openxmlformats.org/officeDocument/2006/math" xmlns:v="urn:schemas-microsoft-com:vml" xmlns:wp14="http://schemas.microsoft.com/office/word/2010/wordprocessingDrawing" xmlns:wp="http://schemas.openxmlformats.org/drawingml/2006/wordprocessingDrawing" xmlns:w10="urn:schemas-microsoft-com:office:word" xmlns:w="http://schemas.openxmlformats.org/wordprocessingml/2006/main" xmlns:w14="http://schemas.microsoft.com/office/word/2010/wordml" xmlns:w15="http://schemas.microsoft.com/office/word/2012/wordml" xmlns:wpg="http://schemas.microsoft.com/office/word/2010/wordprocessingGroup" xmlns:wpi="http://schemas.microsoft.com/office/word/2010/wordprocessingInk" xmlns:wne="http://schemas.microsoft.com/office/word/2006/wordml" xmlns:wps="http://schemas.microsoft.com/office/word/2010/wordprocessingShape" mc:Ignorable="w14 w15 wp14">
   <w:abstractNum w:abstractNumId="0" w15:restartNumberingAfterBreak="0">
+    <w:nsid w:val="149D0AC1"/>
+    <w:multiLevelType w:val="hybridMultilevel"/>
+    <w:tmpl w:val="917E39C6"/>
+    <w:lvl w:ilvl="0" w:tplc="04090001">
+      <w:start w:val="1"/>
+      <w:numFmt w:val="bullet"/>
+      <w:lvlText w:val=""/>
+      <w:lvlJc w:val="left"/>
+      <w:pPr>
+        <w:ind w:left="720" w:hanging="360"/>
+      </w:pPr>
+      <w:rPr>
+        <w:rFonts w:ascii="Symbol" w:hAnsi="Symbol" w:hint="default"/>
+      </w:rPr>
+    </w:lvl>
+    <w:lvl w:ilvl="1" w:tplc="04090003" w:tentative="1">
+      <w:start w:val="1"/>
+      <w:numFmt w:val="bullet"/>
+      <w:lvlText w:val="o"/>
+      <w:lvlJc w:val="left"/>
+      <w:pPr>
+        <w:ind w:left="1440" w:hanging="360"/>
+      </w:pPr>
+      <w:rPr>
+        <w:rFonts w:ascii="Courier New" w:hAnsi="Courier New" w:cs="Courier New" w:hint="default"/>
+      </w:rPr>
+    </w:lvl>
+    <w:lvl w:ilvl="2" w:tplc="04090005" w:tentative="1">
+      <w:start w:val="1"/>
+      <w:numFmt w:val="bullet"/>
+      <w:lvlText w:val=""/>
+      <w:lvlJc w:val="left"/>
+      <w:pPr>
+        <w:ind w:left="2160" w:hanging="360"/>
+      </w:pPr>
+      <w:rPr>
+        <w:rFonts w:ascii="Wingdings" w:hAnsi="Wingdings" w:hint="default"/>
+      </w:rPr>
+    </w:lvl>
+    <w:lvl w:ilvl="3" w:tplc="04090001" w:tentative="1">
+      <w:start w:val="1"/>
+      <w:numFmt w:val="bullet"/>
+      <w:lvlText w:val=""/>
+      <w:lvlJc w:val="left"/>
+      <w:pPr>
+        <w:ind w:left="2880" w:hanging="360"/>
+      </w:pPr>
+      <w:rPr>
+        <w:rFonts w:ascii="Symbol" w:hAnsi="Symbol" w:hint="default"/>
+      </w:rPr>
+    </w:lvl>
+    <w:lvl w:ilvl="4" w:tplc="04090003" w:tentative="1">
+      <w:start w:val="1"/>
+      <w:numFmt w:val="bullet"/>
+      <w:lvlText w:val="o"/>
+      <w:lvlJc w:val="left"/>
+      <w:pPr>
+        <w:ind w:left="3600" w:hanging="360"/>
+      </w:pPr>
+      <w:rPr>
+        <w:rFonts w:ascii="Courier New" w:hAnsi="Courier New" w:cs="Courier New" w:hint="default"/>
+      </w:rPr>
+    </w:lvl>
+    <w:lvl w:ilvl="5" w:tplc="04090005" w:tentative="1">
+      <w:start w:val="1"/>
+      <w:numFmt w:val="bullet"/>
+      <w:lvlText w:val=""/>
+      <w:lvlJc w:val="left"/>
+      <w:pPr>
+        <w:ind w:left="4320" w:hanging="360"/>
+      </w:pPr>
+      <w:rPr>
+        <w:rFonts w:ascii="Wingdings" w:hAnsi="Wingdings" w:hint="default"/>
+      </w:rPr>
+    </w:lvl>
+    <w:lvl w:ilvl="6" w:tplc="04090001" w:tentative="1">
+      <w:start w:val="1"/>
+      <w:numFmt w:val="bullet"/>
+      <w:lvlText w:val=""/>
+      <w:lvlJc w:val="left"/>
+      <w:pPr>
+        <w:ind w:left="5040" w:hanging="360"/>
+      </w:pPr>
+      <w:rPr>
+        <w:rFonts w:ascii="Symbol" w:hAnsi="Symbol" w:hint="default"/>
+      </w:rPr>
+    </w:lvl>
+    <w:lvl w:ilvl="7" w:tplc="04090003" w:tentative="1">
+      <w:start w:val="1"/>
+      <w:numFmt w:val="bullet"/>
+      <w:lvlText w:val="o"/>
+      <w:lvlJc w:val="left"/>
+      <w:pPr>
+        <w:ind w:left="5760" w:hanging="360"/>
+      </w:pPr>
+      <w:rPr>
+        <w:rFonts w:ascii="Courier New" w:hAnsi="Courier New" w:cs="Courier New" w:hint="default"/>
+      </w:rPr>
+    </w:lvl>
+    <w:lvl w:ilvl="8" w:tplc="04090005" w:tentative="1">
+      <w:start w:val="1"/>
+      <w:numFmt w:val="bullet"/>
+      <w:lvlText w:val=""/>
+      <w:lvlJc w:val="left"/>
+      <w:pPr>
+        <w:ind w:left="6480" w:hanging="360"/>
+      </w:pPr>
+      <w:rPr>
+        <w:rFonts w:ascii="Wingdings" w:hAnsi="Wingdings" w:hint="default"/>
+      </w:rPr>
+    </w:lvl>
+  </w:abstractNum>
+  <w:abstractNum w:abstractNumId="1" w15:restartNumberingAfterBreak="0">
+    <w:nsid w:val="16184F3B"/>
+    <w:multiLevelType w:val="hybridMultilevel"/>
+    <w:tmpl w:val="9202FAC2"/>
+    <w:lvl w:ilvl="0" w:tplc="04090001">
+      <w:start w:val="1"/>
+      <w:numFmt w:val="bullet"/>
+      <w:lvlText w:val=""/>
+      <w:lvlJc w:val="left"/>
+      <w:pPr>
+        <w:ind w:left="720" w:hanging="360"/>
+      </w:pPr>
+      <w:rPr>
+        <w:rFonts w:ascii="Symbol" w:hAnsi="Symbol" w:hint="default"/>
+      </w:rPr>
+    </w:lvl>
+    <w:lvl w:ilvl="1" w:tplc="04090003" w:tentative="1">
+      <w:start w:val="1"/>
+      <w:numFmt w:val="bullet"/>
+      <w:lvlText w:val="o"/>
+      <w:lvlJc w:val="left"/>
+      <w:pPr>
+        <w:ind w:left="1440" w:hanging="360"/>
+      </w:pPr>
+      <w:rPr>
+        <w:rFonts w:ascii="Courier New" w:hAnsi="Courier New" w:cs="Courier New" w:hint="default"/>
+      </w:rPr>
+    </w:lvl>
+    <w:lvl w:ilvl="2" w:tplc="04090005" w:tentative="1">
+      <w:start w:val="1"/>
+      <w:numFmt w:val="bullet"/>
+      <w:lvlText w:val=""/>
+      <w:lvlJc w:val="left"/>
+      <w:pPr>
+        <w:ind w:left="2160" w:hanging="360"/>
+      </w:pPr>
+      <w:rPr>
+        <w:rFonts w:ascii="Wingdings" w:hAnsi="Wingdings" w:hint="default"/>
+      </w:rPr>
+    </w:lvl>
+    <w:lvl w:ilvl="3" w:tplc="04090001" w:tentative="1">
+      <w:start w:val="1"/>
+      <w:numFmt w:val="bullet"/>
+      <w:lvlText w:val=""/>
+      <w:lvlJc w:val="left"/>
+      <w:pPr>
+        <w:ind w:left="2880" w:hanging="360"/>
+      </w:pPr>
+      <w:rPr>
+        <w:rFonts w:ascii="Symbol" w:hAnsi="Symbol" w:hint="default"/>
+      </w:rPr>
+    </w:lvl>
+    <w:lvl w:ilvl="4" w:tplc="04090003" w:tentative="1">
+      <w:start w:val="1"/>
+      <w:numFmt w:val="bullet"/>
+      <w:lvlText w:val="o"/>
+      <w:lvlJc w:val="left"/>
+      <w:pPr>
+        <w:ind w:left="3600" w:hanging="360"/>
+      </w:pPr>
+      <w:rPr>
+        <w:rFonts w:ascii="Courier New" w:hAnsi="Courier New" w:cs="Courier New" w:hint="default"/>
+      </w:rPr>
+    </w:lvl>
+    <w:lvl w:ilvl="5" w:tplc="04090005" w:tentative="1">
+      <w:start w:val="1"/>
+      <w:numFmt w:val="bullet"/>
+      <w:lvlText w:val=""/>
+      <w:lvlJc w:val="left"/>
+      <w:pPr>
+        <w:ind w:left="4320" w:hanging="360"/>
+      </w:pPr>
+      <w:rPr>
+        <w:rFonts w:ascii="Wingdings" w:hAnsi="Wingdings" w:hint="default"/>
+      </w:rPr>
+    </w:lvl>
+    <w:lvl w:ilvl="6" w:tplc="04090001" w:tentative="1">
+      <w:start w:val="1"/>
+      <w:numFmt w:val="bullet"/>
+      <w:lvlText w:val=""/>
+      <w:lvlJc w:val="left"/>
+      <w:pPr>
+        <w:ind w:left="5040" w:hanging="360"/>
+      </w:pPr>
+      <w:rPr>
+        <w:rFonts w:ascii="Symbol" w:hAnsi="Symbol" w:hint="default"/>
+      </w:rPr>
+    </w:lvl>
+    <w:lvl w:ilvl="7" w:tplc="04090003" w:tentative="1">
+      <w:start w:val="1"/>
+      <w:numFmt w:val="bullet"/>
+      <w:lvlText w:val="o"/>
+      <w:lvlJc w:val="left"/>
+      <w:pPr>
+        <w:ind w:left="5760" w:hanging="360"/>
+      </w:pPr>
+      <w:rPr>
+        <w:rFonts w:ascii="Courier New" w:hAnsi="Courier New" w:cs="Courier New" w:hint="default"/>
+      </w:rPr>
+    </w:lvl>
+    <w:lvl w:ilvl="8" w:tplc="04090005" w:tentative="1">
+      <w:start w:val="1"/>
+      <w:numFmt w:val="bullet"/>
+      <w:lvlText w:val=""/>
+      <w:lvlJc w:val="left"/>
+      <w:pPr>
+        <w:ind w:left="6480" w:hanging="360"/>
+      </w:pPr>
+      <w:rPr>
+        <w:rFonts w:ascii="Wingdings" w:hAnsi="Wingdings" w:hint="default"/>
+      </w:rPr>
+    </w:lvl>
+  </w:abstractNum>
+  <w:abstractNum w:abstractNumId="2" w15:restartNumberingAfterBreak="0">
     <w:nsid w:val="2F7A27A8"/>
     <w:multiLevelType w:val="hybridMultilevel"/>
     <w:tmpl w:val="D1A675B8"/>
@@ -1659,7 +2282,7 @@
       </w:rPr>
     </w:lvl>
   </w:abstractNum>
-  <w:abstractNum w:abstractNumId="1" w15:restartNumberingAfterBreak="0">
+  <w:abstractNum w:abstractNumId="3" w15:restartNumberingAfterBreak="0">
     <w:nsid w:val="44DF711F"/>
     <w:multiLevelType w:val="hybridMultilevel"/>
     <w:tmpl w:val="50C282CE"/>
@@ -1748,7 +2371,7 @@
       </w:pPr>
     </w:lvl>
   </w:abstractNum>
-  <w:abstractNum w:abstractNumId="2" w15:restartNumberingAfterBreak="0">
+  <w:abstractNum w:abstractNumId="4" w15:restartNumberingAfterBreak="0">
     <w:nsid w:val="49E765C1"/>
     <w:multiLevelType w:val="hybridMultilevel"/>
     <w:tmpl w:val="3DA8CDE8"/>
@@ -1861,7 +2484,7 @@
       </w:rPr>
     </w:lvl>
   </w:abstractNum>
-  <w:abstractNum w:abstractNumId="3" w15:restartNumberingAfterBreak="0">
+  <w:abstractNum w:abstractNumId="5" w15:restartNumberingAfterBreak="0">
     <w:nsid w:val="50047D43"/>
     <w:multiLevelType w:val="hybridMultilevel"/>
     <w:tmpl w:val="A5483A8A"/>
@@ -1974,17 +2597,139 @@
       </w:rPr>
     </w:lvl>
   </w:abstractNum>
+  <w:abstractNum w:abstractNumId="6" w15:restartNumberingAfterBreak="0">
+    <w:nsid w:val="713C4A94"/>
+    <w:multiLevelType w:val="hybridMultilevel"/>
+    <w:tmpl w:val="AC2477B8"/>
+    <w:lvl w:ilvl="0" w:tplc="04090001">
+      <w:start w:val="1"/>
+      <w:numFmt w:val="bullet"/>
+      <w:lvlText w:val=""/>
+      <w:lvlJc w:val="left"/>
+      <w:pPr>
+        <w:ind w:left="720" w:hanging="360"/>
+      </w:pPr>
+      <w:rPr>
+        <w:rFonts w:ascii="Symbol" w:hAnsi="Symbol" w:hint="default"/>
+      </w:rPr>
+    </w:lvl>
+    <w:lvl w:ilvl="1" w:tplc="04090003" w:tentative="1">
+      <w:start w:val="1"/>
+      <w:numFmt w:val="bullet"/>
+      <w:lvlText w:val="o"/>
+      <w:lvlJc w:val="left"/>
+      <w:pPr>
+        <w:ind w:left="1440" w:hanging="360"/>
+      </w:pPr>
+      <w:rPr>
+        <w:rFonts w:ascii="Courier New" w:hAnsi="Courier New" w:cs="Courier New" w:hint="default"/>
+      </w:rPr>
+    </w:lvl>
+    <w:lvl w:ilvl="2" w:tplc="04090005" w:tentative="1">
+      <w:start w:val="1"/>
+      <w:numFmt w:val="bullet"/>
+      <w:lvlText w:val=""/>
+      <w:lvlJc w:val="left"/>
+      <w:pPr>
+        <w:ind w:left="2160" w:hanging="360"/>
+      </w:pPr>
+      <w:rPr>
+        <w:rFonts w:ascii="Wingdings" w:hAnsi="Wingdings" w:hint="default"/>
+      </w:rPr>
+    </w:lvl>
+    <w:lvl w:ilvl="3" w:tplc="04090001" w:tentative="1">
+      <w:start w:val="1"/>
+      <w:numFmt w:val="bullet"/>
+      <w:lvlText w:val=""/>
+      <w:lvlJc w:val="left"/>
+      <w:pPr>
+        <w:ind w:left="2880" w:hanging="360"/>
+      </w:pPr>
+      <w:rPr>
+        <w:rFonts w:ascii="Symbol" w:hAnsi="Symbol" w:hint="default"/>
+      </w:rPr>
+    </w:lvl>
+    <w:lvl w:ilvl="4" w:tplc="04090003" w:tentative="1">
+      <w:start w:val="1"/>
+      <w:numFmt w:val="bullet"/>
+      <w:lvlText w:val="o"/>
+      <w:lvlJc w:val="left"/>
+      <w:pPr>
+        <w:ind w:left="3600" w:hanging="360"/>
+      </w:pPr>
+      <w:rPr>
+        <w:rFonts w:ascii="Courier New" w:hAnsi="Courier New" w:cs="Courier New" w:hint="default"/>
+      </w:rPr>
+    </w:lvl>
+    <w:lvl w:ilvl="5" w:tplc="04090005" w:tentative="1">
+      <w:start w:val="1"/>
+      <w:numFmt w:val="bullet"/>
+      <w:lvlText w:val=""/>
+      <w:lvlJc w:val="left"/>
+      <w:pPr>
+        <w:ind w:left="4320" w:hanging="360"/>
+      </w:pPr>
+      <w:rPr>
+        <w:rFonts w:ascii="Wingdings" w:hAnsi="Wingdings" w:hint="default"/>
+      </w:rPr>
+    </w:lvl>
+    <w:lvl w:ilvl="6" w:tplc="04090001" w:tentative="1">
+      <w:start w:val="1"/>
+      <w:numFmt w:val="bullet"/>
+      <w:lvlText w:val=""/>
+      <w:lvlJc w:val="left"/>
+      <w:pPr>
+        <w:ind w:left="5040" w:hanging="360"/>
+      </w:pPr>
+      <w:rPr>
+        <w:rFonts w:ascii="Symbol" w:hAnsi="Symbol" w:hint="default"/>
+      </w:rPr>
+    </w:lvl>
+    <w:lvl w:ilvl="7" w:tplc="04090003" w:tentative="1">
+      <w:start w:val="1"/>
+      <w:numFmt w:val="bullet"/>
+      <w:lvlText w:val="o"/>
+      <w:lvlJc w:val="left"/>
+      <w:pPr>
+        <w:ind w:left="5760" w:hanging="360"/>
+      </w:pPr>
+      <w:rPr>
+        <w:rFonts w:ascii="Courier New" w:hAnsi="Courier New" w:cs="Courier New" w:hint="default"/>
+      </w:rPr>
+    </w:lvl>
+    <w:lvl w:ilvl="8" w:tplc="04090005" w:tentative="1">
+      <w:start w:val="1"/>
+      <w:numFmt w:val="bullet"/>
+      <w:lvlText w:val=""/>
+      <w:lvlJc w:val="left"/>
+      <w:pPr>
+        <w:ind w:left="6480" w:hanging="360"/>
+      </w:pPr>
+      <w:rPr>
+        <w:rFonts w:ascii="Wingdings" w:hAnsi="Wingdings" w:hint="default"/>
+      </w:rPr>
+    </w:lvl>
+  </w:abstractNum>
   <w:num w:numId="1">
-    <w:abstractNumId w:val="1"/>
+    <w:abstractNumId w:val="3"/>
   </w:num>
   <w:num w:numId="2">
+    <w:abstractNumId w:val="2"/>
+  </w:num>
+  <w:num w:numId="3">
+    <w:abstractNumId w:val="4"/>
+  </w:num>
+  <w:num w:numId="4">
+    <w:abstractNumId w:val="5"/>
+  </w:num>
+  <w:num w:numId="5">
     <w:abstractNumId w:val="0"/>
   </w:num>
-  <w:num w:numId="3">
-    <w:abstractNumId w:val="2"/>
+  <w:num w:numId="6">
+    <w:abstractNumId w:val="6"/>
   </w:num>
-  <w:num w:numId="4">
-    <w:abstractNumId w:val="3"/>
+  <w:num w:numId="7">
+    <w:abstractNumId w:val="1"/>
   </w:num>
 </w:numbering>
 </file>

</xml_diff>